<commit_message>
Add GRI taxonomy integration
- Updated facts.yml with real GRI taxonomy concepts

- Modified emit_xbrl.py to use absolute schema paths

- Enhanced validation script for taxonomy support

- Added setup_taxonomy.py script

- Updated README with GRI taxonomy section

- Uses official GRI concepts: RevenuesGeneratedFromDirectEconomicValue, TotalNumberOfEmployees, TotalEnergyConsumptionWithinOrganization, GrossDirectScope1GHGEmissions
</commit_message>
<xml_diff>
--- a/templates/report.docx
+++ b/templates/report.docx
@@ -44,7 +44,7 @@
     <w:sdt>
       <w:sdtPr>
         <w:tag w:val="company_name"/>
-        <w:id w:val="92307430"/>
+        <w:id w:val="54961898"/>
         <w:placeholder>
           <w:docPart w:val="DefaultPlaceholder_1081868574"/>
         </w:placeholder>
@@ -85,7 +85,7 @@
     <w:sdt>
       <w:sdtPr>
         <w:tag w:val="report_date"/>
-        <w:id w:val="78730983"/>
+        <w:id w:val="75612127"/>
         <w:placeholder>
           <w:docPart w:val="DefaultPlaceholder_1081868574"/>
         </w:placeholder>
@@ -134,7 +134,7 @@
     <w:sdt>
       <w:sdtPr>
         <w:tag w:val="revenue_2025"/>
-        <w:id w:val="53716181"/>
+        <w:id w:val="74203194"/>
         <w:placeholder>
           <w:docPart w:val="DefaultPlaceholder_1081868574"/>
         </w:placeholder>
@@ -175,7 +175,7 @@
     <w:sdt>
       <w:sdtPr>
         <w:tag w:val="revenue_2024"/>
-        <w:id w:val="35960060"/>
+        <w:id w:val="38579959"/>
         <w:placeholder>
           <w:docPart w:val="DefaultPlaceholder_1081868574"/>
         </w:placeholder>
@@ -216,7 +216,7 @@
     <w:sdt>
       <w:sdtPr>
         <w:tag w:val="operating_costs_2025"/>
-        <w:id w:val="4902265"/>
+        <w:id w:val="50058541"/>
         <w:placeholder>
           <w:docPart w:val="DefaultPlaceholder_1081868574"/>
         </w:placeholder>
@@ -257,7 +257,7 @@
     <w:sdt>
       <w:sdtPr>
         <w:tag w:val="net_profit_2025"/>
-        <w:id w:val="84251925"/>
+        <w:id w:val="50869088"/>
         <w:placeholder>
           <w:docPart w:val="DefaultPlaceholder_1081868574"/>
         </w:placeholder>
@@ -306,7 +306,7 @@
     <w:sdt>
       <w:sdtPr>
         <w:tag w:val="employees_2025"/>
-        <w:id w:val="84467782"/>
+        <w:id w:val="43226956"/>
         <w:placeholder>
           <w:docPart w:val="DefaultPlaceholder_1081868574"/>
         </w:placeholder>
@@ -347,7 +347,7 @@
     <w:sdt>
       <w:sdtPr>
         <w:tag w:val="employees_2024"/>
-        <w:id w:val="35565846"/>
+        <w:id w:val="52900007"/>
         <w:placeholder>
           <w:docPart w:val="DefaultPlaceholder_1081868574"/>
         </w:placeholder>
@@ -388,7 +388,7 @@
     <w:sdt>
       <w:sdtPr>
         <w:tag w:val="employees_female_2025"/>
-        <w:id w:val="59001543"/>
+        <w:id w:val="20286657"/>
         <w:placeholder>
           <w:docPart w:val="DefaultPlaceholder_1081868574"/>
         </w:placeholder>
@@ -437,7 +437,7 @@
     <w:sdt>
       <w:sdtPr>
         <w:tag w:val="energy_consumption_2025"/>
-        <w:id w:val="91545281"/>
+        <w:id w:val="89764657"/>
         <w:placeholder>
           <w:docPart w:val="DefaultPlaceholder_1081868574"/>
         </w:placeholder>
@@ -478,7 +478,7 @@
     <w:sdt>
       <w:sdtPr>
         <w:tag w:val="co2_emissions_2025"/>
-        <w:id w:val="82992549"/>
+        <w:id w:val="77234327"/>
         <w:placeholder>
           <w:docPart w:val="DefaultPlaceholder_1081868574"/>
         </w:placeholder>

</xml_diff>

<commit_message>
Simplify documentation - keep only README.md
</commit_message>
<xml_diff>
--- a/templates/report.docx
+++ b/templates/report.docx
@@ -44,7 +44,7 @@
     <w:sdt>
       <w:sdtPr>
         <w:tag w:val="company_name"/>
-        <w:id w:val="54961898"/>
+        <w:id w:val="20227876"/>
         <w:placeholder>
           <w:docPart w:val="DefaultPlaceholder_1081868574"/>
         </w:placeholder>
@@ -85,7 +85,7 @@
     <w:sdt>
       <w:sdtPr>
         <w:tag w:val="report_date"/>
-        <w:id w:val="75612127"/>
+        <w:id w:val="66855045"/>
         <w:placeholder>
           <w:docPart w:val="DefaultPlaceholder_1081868574"/>
         </w:placeholder>
@@ -134,7 +134,7 @@
     <w:sdt>
       <w:sdtPr>
         <w:tag w:val="revenue_2025"/>
-        <w:id w:val="74203194"/>
+        <w:id w:val="30132181"/>
         <w:placeholder>
           <w:docPart w:val="DefaultPlaceholder_1081868574"/>
         </w:placeholder>
@@ -175,7 +175,7 @@
     <w:sdt>
       <w:sdtPr>
         <w:tag w:val="revenue_2024"/>
-        <w:id w:val="38579959"/>
+        <w:id w:val="11757383"/>
         <w:placeholder>
           <w:docPart w:val="DefaultPlaceholder_1081868574"/>
         </w:placeholder>
@@ -216,7 +216,7 @@
     <w:sdt>
       <w:sdtPr>
         <w:tag w:val="operating_costs_2025"/>
-        <w:id w:val="50058541"/>
+        <w:id w:val="51665008"/>
         <w:placeholder>
           <w:docPart w:val="DefaultPlaceholder_1081868574"/>
         </w:placeholder>
@@ -257,7 +257,7 @@
     <w:sdt>
       <w:sdtPr>
         <w:tag w:val="net_profit_2025"/>
-        <w:id w:val="50869088"/>
+        <w:id w:val="42123971"/>
         <w:placeholder>
           <w:docPart w:val="DefaultPlaceholder_1081868574"/>
         </w:placeholder>
@@ -306,7 +306,7 @@
     <w:sdt>
       <w:sdtPr>
         <w:tag w:val="employees_2025"/>
-        <w:id w:val="43226956"/>
+        <w:id w:val="4074797"/>
         <w:placeholder>
           <w:docPart w:val="DefaultPlaceholder_1081868574"/>
         </w:placeholder>
@@ -347,7 +347,7 @@
     <w:sdt>
       <w:sdtPr>
         <w:tag w:val="employees_2024"/>
-        <w:id w:val="52900007"/>
+        <w:id w:val="74760312"/>
         <w:placeholder>
           <w:docPart w:val="DefaultPlaceholder_1081868574"/>
         </w:placeholder>
@@ -388,7 +388,7 @@
     <w:sdt>
       <w:sdtPr>
         <w:tag w:val="employees_female_2025"/>
-        <w:id w:val="20286657"/>
+        <w:id w:val="5362776"/>
         <w:placeholder>
           <w:docPart w:val="DefaultPlaceholder_1081868574"/>
         </w:placeholder>
@@ -437,7 +437,7 @@
     <w:sdt>
       <w:sdtPr>
         <w:tag w:val="energy_consumption_2025"/>
-        <w:id w:val="89764657"/>
+        <w:id w:val="81182667"/>
         <w:placeholder>
           <w:docPart w:val="DefaultPlaceholder_1081868574"/>
         </w:placeholder>
@@ -478,7 +478,7 @@
     <w:sdt>
       <w:sdtPr>
         <w:tag w:val="co2_emissions_2025"/>
-        <w:id w:val="77234327"/>
+        <w:id w:val="32985026"/>
         <w:placeholder>
           <w:docPart w:val="DefaultPlaceholder_1081868574"/>
         </w:placeholder>

</xml_diff>